<commit_message>
Finish report and arrange folders
</commit_message>
<xml_diff>
--- a/hw1_classification_foundation_models/Computer Vision Homework 1.docx
+++ b/hw1_classification_foundation_models/Computer Vision Homework 1.docx
@@ -60,6 +60,9 @@
         </w:numPr>
       </w:pPr>
       <w:r>
+        <w:rPr>
+          <w:noProof/>
+        </w:rPr>
         <w:drawing>
           <wp:anchor distT="0" distB="0" distL="114300" distR="114300" simplePos="0" relativeHeight="251662336" behindDoc="0" locked="0" layoutInCell="1" allowOverlap="1" wp14:anchorId="604B0502" wp14:editId="142B2BB5">
             <wp:simplePos x="0" y="0"/>
@@ -1215,6 +1218,9 @@
         <w:pStyle w:val="a9"/>
       </w:pPr>
       <w:r>
+        <w:rPr>
+          <w:noProof/>
+        </w:rPr>
         <w:drawing>
           <wp:anchor distT="0" distB="0" distL="114300" distR="114300" simplePos="0" relativeHeight="251663360" behindDoc="0" locked="0" layoutInCell="1" allowOverlap="1" wp14:anchorId="46DE8DF8" wp14:editId="1A4CE86D">
             <wp:simplePos x="0" y="0"/>
@@ -1341,6 +1347,9 @@
         </w:numPr>
       </w:pPr>
       <w:r>
+        <w:rPr>
+          <w:noProof/>
+        </w:rPr>
         <w:drawing>
           <wp:anchor distT="0" distB="0" distL="114300" distR="114300" simplePos="0" relativeHeight="251664384" behindDoc="0" locked="0" layoutInCell="1" allowOverlap="1" wp14:anchorId="3F9FC6E5" wp14:editId="5C2CDAC7">
             <wp:simplePos x="0" y="0"/>
@@ -1420,64 +1429,27 @@
         <w:t xml:space="preserve"> nearest data points.</w:t>
       </w:r>
     </w:p>
-    <w:p>
-      <w:pPr>
-        <w:pStyle w:val="a9"/>
-      </w:pPr>
-    </w:p>
-    <w:p>
-      <w:pPr>
-        <w:pStyle w:val="a9"/>
-      </w:pPr>
-    </w:p>
-    <w:p>
-      <w:pPr>
-        <w:pStyle w:val="a9"/>
-      </w:pPr>
-    </w:p>
-    <w:p>
-      <w:pPr>
-        <w:pStyle w:val="a9"/>
-      </w:pPr>
-    </w:p>
-    <w:p>
-      <w:pPr>
-        <w:pStyle w:val="a9"/>
-      </w:pPr>
-    </w:p>
-    <w:p>
-      <w:pPr>
-        <w:pStyle w:val="a9"/>
-      </w:pPr>
-    </w:p>
-    <w:p>
-      <w:pPr>
-        <w:pStyle w:val="a9"/>
-      </w:pPr>
-    </w:p>
-    <w:p>
-      <w:pPr>
-        <w:pStyle w:val="a9"/>
-      </w:pPr>
-    </w:p>
-    <w:p>
-      <w:pPr>
-        <w:pStyle w:val="a9"/>
-      </w:pPr>
-      <w:r>
-        <w:rPr>
+    <w:p/>
+    <w:p/>
+    <w:p/>
+    <w:p/>
+    <w:p/>
+    <w:p>
+      <w:r>
+        <w:rPr>
+          <w:noProof/>
           <w:sz w:val="28"/>
           <w:szCs w:val="28"/>
           <w:u w:val="single"/>
         </w:rPr>
         <w:drawing>
-          <wp:anchor distT="0" distB="0" distL="114300" distR="114300" simplePos="0" relativeHeight="251665408" behindDoc="0" locked="0" layoutInCell="1" allowOverlap="1" wp14:anchorId="2D74ACCE" wp14:editId="4F87BFAD">
+          <wp:anchor distT="0" distB="0" distL="114300" distR="114300" simplePos="0" relativeHeight="251665408" behindDoc="0" locked="0" layoutInCell="1" allowOverlap="1" wp14:anchorId="2D74ACCE" wp14:editId="47EDA624">
             <wp:simplePos x="0" y="0"/>
             <wp:positionH relativeFrom="margin">
-              <wp:align>right</wp:align>
+              <wp:posOffset>178435</wp:posOffset>
             </wp:positionH>
             <wp:positionV relativeFrom="paragraph">
-              <wp:posOffset>312287</wp:posOffset>
+              <wp:posOffset>349250</wp:posOffset>
             </wp:positionV>
             <wp:extent cx="5334000" cy="1466850"/>
             <wp:effectExtent l="0" t="0" r="0" b="0"/>
@@ -1523,6 +1495,24 @@
     </w:p>
     <w:p>
       <w:pPr>
+        <w:ind w:left="720"/>
+      </w:pPr>
+      <w:r>
+        <w:lastRenderedPageBreak/>
+        <w:t xml:space="preserve">The most similar cat is making sense, same colors and pattern of fur. The second cat is similar by fur pattern although he is ginger. The last 3 </w:t>
+      </w:r>
+      <w:r>
+        <w:t xml:space="preserve">kind of </w:t>
+      </w:r>
+      <w:r>
+        <w:t>resemble Alfie by their color (gray with black strips)</w:t>
+      </w:r>
+      <w:r>
+        <w:t xml:space="preserve">, hence their lower similarity score. </w:t>
+      </w:r>
+    </w:p>
+    <w:p>
+      <w:pPr>
         <w:pStyle w:val="a9"/>
       </w:pPr>
     </w:p>
@@ -1597,6 +1587,9 @@
         <w:pStyle w:val="a9"/>
       </w:pPr>
       <w:r>
+        <w:rPr>
+          <w:noProof/>
+        </w:rPr>
         <w:drawing>
           <wp:anchor distT="0" distB="0" distL="114300" distR="114300" simplePos="0" relativeHeight="251666432" behindDoc="0" locked="0" layoutInCell="1" allowOverlap="1" wp14:anchorId="73FA412F" wp14:editId="46BD3191">
             <wp:simplePos x="0" y="0"/>
@@ -1656,59 +1649,113 @@
       <w:r>
         <w:t xml:space="preserve">We used cosine similarity to check each image similarity to each sentence. If an image had higher cosine similarity with the first sentence, it was classified as a cat, else it was classified as a dog. We check the overall performance, in </w:t>
       </w:r>
+      <w:r>
+        <w:t>means</w:t>
+      </w:r>
+      <w:r>
+        <w:t xml:space="preserve"> of accuracy and confusion matrix and got perfect result.</w:t>
+      </w:r>
+    </w:p>
+    <w:p>
+      <w:pPr>
+        <w:pStyle w:val="a9"/>
+      </w:pPr>
+    </w:p>
+    <w:p>
+      <w:pPr>
+        <w:pStyle w:val="a9"/>
+      </w:pPr>
+    </w:p>
+    <w:p>
+      <w:pPr>
+        <w:pStyle w:val="a9"/>
+      </w:pPr>
+    </w:p>
+    <w:p>
+      <w:pPr>
+        <w:pStyle w:val="a9"/>
+      </w:pPr>
+    </w:p>
+    <w:p>
+      <w:pPr>
+        <w:pStyle w:val="a9"/>
+      </w:pPr>
+    </w:p>
+    <w:p>
+      <w:pPr>
+        <w:pStyle w:val="a9"/>
+      </w:pPr>
+    </w:p>
+    <w:p>
+      <w:pPr>
+        <w:pStyle w:val="a9"/>
+      </w:pPr>
+    </w:p>
+    <w:p>
+      <w:pPr>
+        <w:pStyle w:val="a9"/>
+      </w:pPr>
+    </w:p>
+    <w:p>
+      <w:pPr>
+        <w:pStyle w:val="a9"/>
+      </w:pPr>
+    </w:p>
+    <w:p>
+      <w:pPr>
+        <w:pStyle w:val="a9"/>
+      </w:pPr>
+    </w:p>
+    <w:p>
+      <w:pPr>
+        <w:pStyle w:val="a9"/>
+      </w:pPr>
+      <w:r>
+        <w:t xml:space="preserve">The strength of using CLIP for classification application is that the model doesn't need label images for training. CLIP model "understand" image by </w:t>
+      </w:r>
+      <w:proofErr w:type="gramStart"/>
+      <w:r>
+        <w:t>it</w:t>
+      </w:r>
+      <w:proofErr w:type="gramEnd"/>
+      <w:r>
+        <w:t xml:space="preserve"> semantic content. The </w:t>
+      </w:r>
+      <w:proofErr w:type="gramStart"/>
+      <w:r>
+        <w:t>down side</w:t>
+      </w:r>
+      <w:proofErr w:type="gramEnd"/>
+      <w:r>
+        <w:t xml:space="preserve"> of this approach is that we get score not in mean of probability, and we "have to" classify each image to one of the labels of cat or dog, even though it can be a photo of neither of them.</w:t>
+      </w:r>
+    </w:p>
+    <w:p>
+      <w:pPr>
+        <w:pStyle w:val="a9"/>
+      </w:pPr>
+      <w:r>
+        <w:t xml:space="preserve">For other class classification, it might be needed to add another label – maybe "a photo of an animal", and check cosine similarity with those 3 labels. After that step, apply </w:t>
+      </w:r>
       <w:proofErr w:type="spellStart"/>
       <w:r>
-        <w:t>mwans</w:t>
+        <w:t>softmax</w:t>
       </w:r>
       <w:proofErr w:type="spellEnd"/>
       <w:r>
-        <w:t xml:space="preserve"> of accuracy and confusion matrix and got perfect result.</w:t>
-      </w:r>
-    </w:p>
-    <w:p>
-      <w:pPr>
-        <w:pStyle w:val="a9"/>
-      </w:pPr>
-    </w:p>
-    <w:p>
-      <w:pPr>
-        <w:pStyle w:val="a9"/>
-      </w:pPr>
-    </w:p>
-    <w:p>
-      <w:pPr>
-        <w:pStyle w:val="a9"/>
-      </w:pPr>
-    </w:p>
-    <w:p>
-      <w:pPr>
-        <w:pStyle w:val="a9"/>
-      </w:pPr>
-    </w:p>
-    <w:p>
-      <w:pPr>
-        <w:pStyle w:val="a9"/>
-      </w:pPr>
-    </w:p>
-    <w:p>
-      <w:pPr>
-        <w:pStyle w:val="a9"/>
-      </w:pPr>
-    </w:p>
-    <w:p>
-      <w:pPr>
-        <w:pStyle w:val="a9"/>
-      </w:pPr>
-    </w:p>
-    <w:p>
-      <w:pPr>
-        <w:pStyle w:val="a9"/>
-      </w:pPr>
-    </w:p>
-    <w:p>
-      <w:pPr>
-        <w:pStyle w:val="a9"/>
-      </w:pPr>
+        <w:t xml:space="preserve"> layer to convert the score to probabilities. The pro</w:t>
+      </w:r>
+      <w:r>
+        <w:t xml:space="preserve">bability threshold for classification is 0.5. this will add another option where every probability is lower than </w:t>
+      </w:r>
+      <w:proofErr w:type="gramStart"/>
+      <w:r>
+        <w:t>0.5, and</w:t>
+      </w:r>
+      <w:proofErr w:type="gramEnd"/>
+      <w:r>
+        <w:t xml:space="preserve"> will be classified as "Other".</w:t>
+      </w:r>
     </w:p>
     <w:p>
       <w:pPr>
@@ -1853,6 +1900,10 @@
         <w:pStyle w:val="a9"/>
       </w:pPr>
       <w:r>
+        <w:rPr>
+          <w:noProof/>
+        </w:rPr>
+        <w:lastRenderedPageBreak/>
         <w:drawing>
           <wp:anchor distT="0" distB="0" distL="114300" distR="114300" simplePos="0" relativeHeight="251667456" behindDoc="0" locked="0" layoutInCell="1" allowOverlap="1" wp14:anchorId="6F538EE1" wp14:editId="292582CA">
             <wp:simplePos x="0" y="0"/>
@@ -1986,7 +2037,6 @@
           <w:szCs w:val="28"/>
           <w:u w:val="single"/>
         </w:rPr>
-        <w:lastRenderedPageBreak/>
         <w:t>Part</w:t>
       </w:r>
       <w:r>
@@ -2062,11 +2112,17 @@
       </w:r>
     </w:p>
     <w:p>
+      <w:pPr>
+        <w:ind w:left="720"/>
+      </w:pPr>
       <w:r>
         <w:t>An example for the Pros with a given Bag of Words is identification of Israel flag using the Blue Magen David on a white background as a feature, or a “word”</w:t>
       </w:r>
     </w:p>
     <w:p>
+      <w:pPr>
+        <w:ind w:left="720"/>
+      </w:pPr>
       <w:r>
         <w:t>Another example is attempting to identify the United States flag using as an attribute or a “word” the blue section with 50 white stars on it.</w:t>
       </w:r>
@@ -2100,6 +2156,7 @@
         </w:numPr>
       </w:pPr>
       <w:r>
+        <w:lastRenderedPageBreak/>
         <w:t>Pattern Recognition - BoW cannot distinguish between different flags that share similar visual elements but differ in their spatial arrangement (for example the United States flag vs. the Malaysian flag)</w:t>
       </w:r>
     </w:p>
@@ -2116,11 +2173,17 @@
       </w:r>
     </w:p>
     <w:p>
+      <w:pPr>
+        <w:ind w:left="720"/>
+      </w:pPr>
       <w:r>
         <w:t>An example for the Cons is the British flag against the Australian flag, which consists of the British flag in its top left side.</w:t>
       </w:r>
     </w:p>
     <w:p>
+      <w:pPr>
+        <w:ind w:left="720"/>
+      </w:pPr>
       <w:r>
         <w:t>Another example is Guinea and Mali flags, which consists of Red, Yellow and Green vertical stripes in different arrangement. Such arrangement may</w:t>
       </w:r>
@@ -2148,7 +2211,6 @@
         <w:rPr>
           <w:noProof/>
         </w:rPr>
-        <w:lastRenderedPageBreak/>
         <w:drawing>
           <wp:inline distT="0" distB="0" distL="0" distR="0" wp14:anchorId="769AD91F" wp14:editId="44322A42">
             <wp:extent cx="5731510" cy="1888490"/>
@@ -2194,9 +2256,6 @@
           <w:numId w:val="3"/>
         </w:numPr>
       </w:pPr>
-      <w:r>
-        <w:t>ref</w:t>
-      </w:r>
     </w:p>
     <w:p>
       <w:pPr>
@@ -2255,7 +2314,11 @@
         </w:numPr>
       </w:pPr>
       <w:r>
-        <w:t>Number of Layers - A deep neural network with many layers may easily overfit due to its high capacity to learn complex patterns, including added noise from the training data. A mitigation with might help with overfitting is an addition of regularization such as L1 or L2 regularization. Another option is an addition of Dropout or Batch Normalization.</w:t>
+        <w:t xml:space="preserve">Number of Layers - A deep neural network with many layers may easily overfit due to its high capacity to learn complex patterns, including added noise from the training data. A mitigation with might help with overfitting is </w:t>
+      </w:r>
+      <w:r>
+        <w:lastRenderedPageBreak/>
+        <w:t>an addition of regularization such as L1 or L2 regularization. Another option is an addition of Dropout or Batch Normalization.</w:t>
       </w:r>
     </w:p>
     <w:p>
@@ -2318,7 +2381,6 @@
         </w:numPr>
       </w:pPr>
       <w:r>
-        <w:lastRenderedPageBreak/>
         <w:t>During Testing - During testing dropout is turned off, which means that it has no effect when testing the network.</w:t>
       </w:r>
     </w:p>
@@ -2916,7 +2978,7 @@
       <w:lvlText w:val=""/>
       <w:lvlJc w:val="left"/>
       <w:pPr>
-        <w:ind w:left="1800" w:hanging="360"/>
+        <w:ind w:left="1440" w:hanging="360"/>
       </w:pPr>
       <w:rPr>
         <w:rFonts w:ascii="Symbol" w:hAnsi="Symbol" w:hint="default"/>
@@ -2928,7 +2990,7 @@
       <w:lvlText w:val="o"/>
       <w:lvlJc w:val="left"/>
       <w:pPr>
-        <w:ind w:left="2520" w:hanging="360"/>
+        <w:ind w:left="2160" w:hanging="360"/>
       </w:pPr>
       <w:rPr>
         <w:rFonts w:ascii="Courier New" w:hAnsi="Courier New" w:cs="Courier New" w:hint="default"/>
@@ -2940,7 +3002,7 @@
       <w:lvlText w:val=""/>
       <w:lvlJc w:val="left"/>
       <w:pPr>
-        <w:ind w:left="3240" w:hanging="360"/>
+        <w:ind w:left="2880" w:hanging="360"/>
       </w:pPr>
       <w:rPr>
         <w:rFonts w:ascii="Wingdings" w:hAnsi="Wingdings" w:hint="default"/>
@@ -2952,7 +3014,7 @@
       <w:lvlText w:val=""/>
       <w:lvlJc w:val="left"/>
       <w:pPr>
-        <w:ind w:left="3960" w:hanging="360"/>
+        <w:ind w:left="3600" w:hanging="360"/>
       </w:pPr>
       <w:rPr>
         <w:rFonts w:ascii="Symbol" w:hAnsi="Symbol" w:hint="default"/>
@@ -2964,7 +3026,7 @@
       <w:lvlText w:val="o"/>
       <w:lvlJc w:val="left"/>
       <w:pPr>
-        <w:ind w:left="4680" w:hanging="360"/>
+        <w:ind w:left="4320" w:hanging="360"/>
       </w:pPr>
       <w:rPr>
         <w:rFonts w:ascii="Courier New" w:hAnsi="Courier New" w:cs="Courier New" w:hint="default"/>
@@ -2976,7 +3038,7 @@
       <w:lvlText w:val=""/>
       <w:lvlJc w:val="left"/>
       <w:pPr>
-        <w:ind w:left="5400" w:hanging="360"/>
+        <w:ind w:left="5040" w:hanging="360"/>
       </w:pPr>
       <w:rPr>
         <w:rFonts w:ascii="Wingdings" w:hAnsi="Wingdings" w:hint="default"/>
@@ -2988,7 +3050,7 @@
       <w:lvlText w:val=""/>
       <w:lvlJc w:val="left"/>
       <w:pPr>
-        <w:ind w:left="6120" w:hanging="360"/>
+        <w:ind w:left="5760" w:hanging="360"/>
       </w:pPr>
       <w:rPr>
         <w:rFonts w:ascii="Symbol" w:hAnsi="Symbol" w:hint="default"/>
@@ -3000,7 +3062,7 @@
       <w:lvlText w:val="o"/>
       <w:lvlJc w:val="left"/>
       <w:pPr>
-        <w:ind w:left="6840" w:hanging="360"/>
+        <w:ind w:left="6480" w:hanging="360"/>
       </w:pPr>
       <w:rPr>
         <w:rFonts w:ascii="Courier New" w:hAnsi="Courier New" w:cs="Courier New" w:hint="default"/>
@@ -3012,7 +3074,7 @@
       <w:lvlText w:val=""/>
       <w:lvlJc w:val="left"/>
       <w:pPr>
-        <w:ind w:left="7560" w:hanging="360"/>
+        <w:ind w:left="7200" w:hanging="360"/>
       </w:pPr>
       <w:rPr>
         <w:rFonts w:ascii="Wingdings" w:hAnsi="Wingdings" w:hint="default"/>

</xml_diff>